<commit_message>
updated COMP2250 ass 2
</commit_message>
<xml_diff>
--- a/2021/S3/COMP2250/Assignment 2/COMP2250 Assignment 2 Research.docx
+++ b/2021/S3/COMP2250/Assignment 2/COMP2250 Assignment 2 Research.docx
@@ -1034,13 +1034,18 @@
         <w:t xml:space="preserve"> 6</w:t>
       </w:r>
       <w:r>
-        <w:t xml:space="preserve"> &amp;  </w:t>
+        <w:t xml:space="preserve"> </w:t>
+      </w:r>
+      <w:proofErr w:type="gramStart"/>
+      <w:r>
+        <w:t xml:space="preserve">&amp;  </w:t>
       </w:r>
       <w:proofErr w:type="spellStart"/>
       <w:r>
         <w:t>WiFi</w:t>
       </w:r>
       <w:proofErr w:type="spellEnd"/>
+      <w:proofErr w:type="gramEnd"/>
       <w:r>
         <w:t xml:space="preserve"> 6E</w:t>
       </w:r>
@@ -1213,8 +1218,13 @@
         </w:numPr>
       </w:pPr>
       <w:r>
-        <w:t>Best for future-proofing</w:t>
-      </w:r>
+        <w:t xml:space="preserve">Best for </w:t>
+      </w:r>
+      <w:proofErr w:type="gramStart"/>
+      <w:r>
+        <w:t>future-proofing</w:t>
+      </w:r>
+      <w:proofErr w:type="gramEnd"/>
     </w:p>
     <w:p>
       <w:pPr>
@@ -1505,6 +1515,24 @@
           <w:numId w:val="8"/>
         </w:numPr>
       </w:pPr>
+      <w:r>
+        <w:t>Cannot penetrate solid objects as well</w:t>
+      </w:r>
+    </w:p>
+    <w:p>
+      <w:pPr>
+        <w:pStyle w:val="ListParagraph"/>
+        <w:numPr>
+          <w:ilvl w:val="0"/>
+          <w:numId w:val="8"/>
+        </w:numPr>
+      </w:pPr>
+      <w:r>
+        <w:t>Has a shorter rang</w:t>
+      </w:r>
+      <w:r>
+        <w:t>e</w:t>
+      </w:r>
     </w:p>
     <w:p>
       <w:pPr>
@@ -1628,13 +1656,7 @@
         <w:t>MPLS</w:t>
       </w:r>
       <w:r>
-        <w:t xml:space="preserve"> (</w:t>
-      </w:r>
-      <w:r>
-        <w:t>Multiprotocol Label Switching</w:t>
-      </w:r>
-      <w:r>
-        <w:t>)</w:t>
+        <w:t xml:space="preserve"> (Multiprotocol Label Switching)</w:t>
       </w:r>
     </w:p>
     <w:p>
@@ -2065,10 +2087,7 @@
         </w:numPr>
       </w:pPr>
       <w:r>
-        <w:t xml:space="preserve">Policies can be used to </w:t>
-      </w:r>
-      <w:r>
-        <w:t>reject traffic from specific sites</w:t>
+        <w:t>Policies can be used to reject traffic from specific sites</w:t>
       </w:r>
     </w:p>
     <w:p>

</xml_diff>

<commit_message>
stated COMP2250 ass 2 doc
</commit_message>
<xml_diff>
--- a/2021/S3/COMP2250/Assignment 2/COMP2250 Assignment 2 Research.docx
+++ b/2021/S3/COMP2250/Assignment 2/COMP2250 Assignment 2 Research.docx
@@ -65,26 +65,14 @@
       <w:r>
         <w:t xml:space="preserve"> (</w:t>
       </w:r>
-      <w:proofErr w:type="spellStart"/>
-      <w:r>
-        <w:fldChar w:fldCharType="begin"/>
-      </w:r>
-      <w:r>
-        <w:instrText>HYPERLINK "https://www.webopedia.com/definitions/802-11/"</w:instrText>
-      </w:r>
-      <w:r>
-        <w:fldChar w:fldCharType="separate"/>
-      </w:r>
-      <w:r>
-        <w:rPr>
-          <w:rStyle w:val="Hyperlink"/>
-        </w:rPr>
-        <w:t>src</w:t>
-      </w:r>
-      <w:proofErr w:type="spellEnd"/>
-      <w:r>
-        <w:fldChar w:fldCharType="end"/>
-      </w:r>
+      <w:hyperlink r:id="rId5" w:history="1">
+        <w:r>
+          <w:rPr>
+            <w:rStyle w:val="Hyperlink"/>
+          </w:rPr>
+          <w:t>src</w:t>
+        </w:r>
+      </w:hyperlink>
       <w:r>
         <w:t>)</w:t>
       </w:r>
@@ -103,26 +91,14 @@
       <w:r>
         <w:t xml:space="preserve"> (</w:t>
       </w:r>
-      <w:proofErr w:type="spellStart"/>
-      <w:r>
-        <w:fldChar w:fldCharType="begin"/>
-      </w:r>
-      <w:r>
-        <w:instrText>HYPERLINK "https://www.webopedia.com/definitions/802-11/"</w:instrText>
-      </w:r>
-      <w:r>
-        <w:fldChar w:fldCharType="separate"/>
-      </w:r>
-      <w:r>
-        <w:rPr>
-          <w:rStyle w:val="Hyperlink"/>
-        </w:rPr>
-        <w:t>src</w:t>
-      </w:r>
-      <w:proofErr w:type="spellEnd"/>
-      <w:r>
-        <w:fldChar w:fldCharType="end"/>
-      </w:r>
+      <w:hyperlink r:id="rId6" w:history="1">
+        <w:r>
+          <w:rPr>
+            <w:rStyle w:val="Hyperlink"/>
+          </w:rPr>
+          <w:t>src</w:t>
+        </w:r>
+      </w:hyperlink>
       <w:r>
         <w:t>)</w:t>
       </w:r>
@@ -150,26 +126,14 @@
       <w:r>
         <w:t>802.11 uses the CSMA/CA (Carrier-sense multiple access / Collision avoidance) protocol for standard WLAN (</w:t>
       </w:r>
-      <w:proofErr w:type="spellStart"/>
-      <w:r>
-        <w:fldChar w:fldCharType="begin"/>
-      </w:r>
-      <w:r>
-        <w:instrText>HYPERLINK "https://brainly.in/question/13790601"</w:instrText>
-      </w:r>
-      <w:r>
-        <w:fldChar w:fldCharType="separate"/>
-      </w:r>
-      <w:r>
-        <w:rPr>
-          <w:rStyle w:val="Hyperlink"/>
-        </w:rPr>
-        <w:t>src</w:t>
-      </w:r>
-      <w:proofErr w:type="spellEnd"/>
-      <w:r>
-        <w:fldChar w:fldCharType="end"/>
-      </w:r>
+      <w:hyperlink r:id="rId7" w:history="1">
+        <w:r>
+          <w:rPr>
+            <w:rStyle w:val="Hyperlink"/>
+          </w:rPr>
+          <w:t>src</w:t>
+        </w:r>
+      </w:hyperlink>
       <w:r>
         <w:t>)</w:t>
       </w:r>
@@ -195,26 +159,14 @@
       <w:r>
         <w:t>” (</w:t>
       </w:r>
-      <w:proofErr w:type="spellStart"/>
-      <w:r>
-        <w:fldChar w:fldCharType="begin"/>
-      </w:r>
-      <w:r>
-        <w:instrText>HYPERLINK "https://www.extremenetworks.com/wifi6/what-is-80211ax/"</w:instrText>
-      </w:r>
-      <w:r>
-        <w:fldChar w:fldCharType="separate"/>
-      </w:r>
-      <w:r>
-        <w:rPr>
-          <w:rStyle w:val="Hyperlink"/>
-        </w:rPr>
-        <w:t>src</w:t>
-      </w:r>
-      <w:proofErr w:type="spellEnd"/>
-      <w:r>
-        <w:fldChar w:fldCharType="end"/>
-      </w:r>
+      <w:hyperlink r:id="rId8" w:history="1">
+        <w:r>
+          <w:rPr>
+            <w:rStyle w:val="Hyperlink"/>
+          </w:rPr>
+          <w:t>src</w:t>
+        </w:r>
+      </w:hyperlink>
       <w:r>
         <w:t>)</w:t>
       </w:r>
@@ -245,26 +197,14 @@
       <w:r>
         <w:t xml:space="preserve"> (</w:t>
       </w:r>
-      <w:proofErr w:type="spellStart"/>
-      <w:r>
-        <w:fldChar w:fldCharType="begin"/>
-      </w:r>
-      <w:r>
-        <w:instrText>HYPERLINK "https://www.extremenetworks.com/wifi6/what-is-80211ax/"</w:instrText>
-      </w:r>
-      <w:r>
-        <w:fldChar w:fldCharType="separate"/>
-      </w:r>
-      <w:r>
-        <w:rPr>
-          <w:rStyle w:val="Hyperlink"/>
-        </w:rPr>
-        <w:t>src</w:t>
-      </w:r>
-      <w:proofErr w:type="spellEnd"/>
-      <w:r>
-        <w:fldChar w:fldCharType="end"/>
-      </w:r>
+      <w:hyperlink r:id="rId9" w:history="1">
+        <w:r>
+          <w:rPr>
+            <w:rStyle w:val="Hyperlink"/>
+          </w:rPr>
+          <w:t>src</w:t>
+        </w:r>
+      </w:hyperlink>
       <w:r>
         <w:t>)</w:t>
       </w:r>
@@ -286,26 +226,14 @@
       <w:r>
         <w:t xml:space="preserve"> (</w:t>
       </w:r>
-      <w:proofErr w:type="spellStart"/>
-      <w:r>
-        <w:fldChar w:fldCharType="begin"/>
-      </w:r>
-      <w:r>
-        <w:instrText>HYPERLINK "https://www.extremenetworks.com/wifi6/what-is-80211ax/"</w:instrText>
-      </w:r>
-      <w:r>
-        <w:fldChar w:fldCharType="separate"/>
-      </w:r>
-      <w:r>
-        <w:rPr>
-          <w:rStyle w:val="Hyperlink"/>
-        </w:rPr>
-        <w:t>src</w:t>
-      </w:r>
-      <w:proofErr w:type="spellEnd"/>
-      <w:r>
-        <w:fldChar w:fldCharType="end"/>
-      </w:r>
+      <w:hyperlink r:id="rId10" w:history="1">
+        <w:r>
+          <w:rPr>
+            <w:rStyle w:val="Hyperlink"/>
+          </w:rPr>
+          <w:t>src</w:t>
+        </w:r>
+      </w:hyperlink>
       <w:r>
         <w:t>)</w:t>
       </w:r>
@@ -324,26 +252,14 @@
       <w:r>
         <w:t xml:space="preserve"> (</w:t>
       </w:r>
-      <w:proofErr w:type="spellStart"/>
-      <w:r>
-        <w:fldChar w:fldCharType="begin"/>
-      </w:r>
-      <w:r>
-        <w:instrText>HYPERLINK "https://www.extremenetworks.com/wifi6/what-is-80211ax/"</w:instrText>
-      </w:r>
-      <w:r>
-        <w:fldChar w:fldCharType="separate"/>
-      </w:r>
-      <w:r>
-        <w:rPr>
-          <w:rStyle w:val="Hyperlink"/>
-        </w:rPr>
-        <w:t>src</w:t>
-      </w:r>
-      <w:proofErr w:type="spellEnd"/>
-      <w:r>
-        <w:fldChar w:fldCharType="end"/>
-      </w:r>
+      <w:hyperlink r:id="rId11" w:history="1">
+        <w:r>
+          <w:rPr>
+            <w:rStyle w:val="Hyperlink"/>
+          </w:rPr>
+          <w:t>src</w:t>
+        </w:r>
+      </w:hyperlink>
       <w:r>
         <w:t>)</w:t>
       </w:r>
@@ -353,21 +269,24 @@
         <w:pStyle w:val="Heading3"/>
       </w:pPr>
       <w:r>
-        <w:t>802.11</w:t>
-      </w:r>
-    </w:p>
-    <w:p>
-      <w:pPr>
-        <w:pStyle w:val="ListParagraph"/>
-        <w:numPr>
-          <w:ilvl w:val="0"/>
-          <w:numId w:val="3"/>
+        <w:t>802.11n</w:t>
+      </w:r>
+      <w:r>
+        <w:t xml:space="preserve"> “WiFi 4”</w:t>
+      </w:r>
+    </w:p>
+    <w:p>
+      <w:pPr>
+        <w:pStyle w:val="ListParagraph"/>
+        <w:numPr>
+          <w:ilvl w:val="0"/>
+          <w:numId w:val="1"/>
         </w:numPr>
       </w:pPr>
       <w:r>
         <w:t>(</w:t>
       </w:r>
-      <w:hyperlink r:id="rId5" w:history="1">
+      <w:hyperlink r:id="rId12" w:history="1">
         <w:r>
           <w:rPr>
             <w:rStyle w:val="Hyperlink"/>
@@ -384,86 +303,11 @@
         <w:pStyle w:val="ListParagraph"/>
         <w:numPr>
           <w:ilvl w:val="0"/>
-          <w:numId w:val="3"/>
-        </w:numPr>
-      </w:pPr>
-      <w:r>
-        <w:t>Year published: 1997</w:t>
-      </w:r>
-    </w:p>
-    <w:p>
-      <w:pPr>
-        <w:pStyle w:val="ListParagraph"/>
-        <w:numPr>
-          <w:ilvl w:val="0"/>
-          <w:numId w:val="3"/>
-        </w:numPr>
-      </w:pPr>
-      <w:r>
-        <w:t>Theoretical maximum speed:  2</w:t>
-      </w:r>
-      <w:r>
-        <w:t xml:space="preserve"> </w:t>
-      </w:r>
-      <w:r>
-        <w:t>Mbps</w:t>
-      </w:r>
-    </w:p>
-    <w:p>
-      <w:pPr>
-        <w:pStyle w:val="ListParagraph"/>
-        <w:numPr>
-          <w:ilvl w:val="0"/>
-          <w:numId w:val="3"/>
-        </w:numPr>
-      </w:pPr>
-      <w:r>
-        <w:t>Frequency Bands: 2.4 (GHz)</w:t>
-      </w:r>
-    </w:p>
-    <w:p>
-      <w:pPr>
-        <w:pStyle w:val="Heading3"/>
-      </w:pPr>
-      <w:r>
-        <w:t>802.11b “</w:t>
-      </w:r>
-      <w:proofErr w:type="spellStart"/>
-      <w:r>
-        <w:t>WiFi</w:t>
-      </w:r>
-      <w:proofErr w:type="spellEnd"/>
-      <w:r>
-        <w:t xml:space="preserve"> 1</w:t>
-      </w:r>
-      <w:r>
-        <w:t xml:space="preserve"> – Unofficial Name</w:t>
-      </w:r>
-      <w:r>
-        <w:t>”</w:t>
-      </w:r>
-    </w:p>
-    <w:p>
-      <w:pPr>
-        <w:pStyle w:val="ListParagraph"/>
-        <w:numPr>
-          <w:ilvl w:val="0"/>
           <w:numId w:val="1"/>
         </w:numPr>
       </w:pPr>
       <w:r>
-        <w:t>(</w:t>
-      </w:r>
-      <w:hyperlink r:id="rId6" w:history="1">
-        <w:r>
-          <w:rPr>
-            <w:rStyle w:val="Hyperlink"/>
-          </w:rPr>
-          <w:t>main source</w:t>
-        </w:r>
-      </w:hyperlink>
-      <w:r>
-        <w:t>)</w:t>
+        <w:t>Year published: 2009</w:t>
       </w:r>
     </w:p>
     <w:p>
@@ -475,7 +319,7 @@
         </w:numPr>
       </w:pPr>
       <w:r>
-        <w:t>Year published: 1999</w:t>
+        <w:t>Theoretical maximum speed:  600 Mbps</w:t>
       </w:r>
     </w:p>
     <w:p>
@@ -487,13 +331,7 @@
         </w:numPr>
       </w:pPr>
       <w:r>
-        <w:t xml:space="preserve">Theoretical maximum speed:  </w:t>
-      </w:r>
-      <w:r>
-        <w:t xml:space="preserve">11 </w:t>
-      </w:r>
-      <w:r>
-        <w:t>Mbps</w:t>
+        <w:t>Frequency Bands: 2.4/5 (GHz)</w:t>
       </w:r>
     </w:p>
     <w:p>
@@ -505,7 +343,7 @@
         </w:numPr>
       </w:pPr>
       <w:r>
-        <w:t>Frequency Bands: 2.4 (GHz)</w:t>
+        <w:t>Implemented MIMO</w:t>
       </w:r>
     </w:p>
     <w:p>
@@ -515,45 +353,9 @@
           <w:ilvl w:val="0"/>
           <w:numId w:val="1"/>
         </w:numPr>
-        <w:rPr>
-          <w:i/>
-          <w:iCs/>
-        </w:rPr>
-      </w:pPr>
-      <w:r>
-        <w:rPr>
-          <w:i/>
-          <w:iCs/>
-        </w:rPr>
-        <w:t>Very quickly superseded by 802.11a</w:t>
-      </w:r>
-    </w:p>
-    <w:p>
-      <w:pPr>
-        <w:pStyle w:val="Heading3"/>
-      </w:pPr>
-      <w:r>
-        <w:t>802.11a</w:t>
-      </w:r>
-      <w:r>
-        <w:t xml:space="preserve"> “</w:t>
-      </w:r>
-      <w:proofErr w:type="spellStart"/>
-      <w:r>
-        <w:t>WiFi</w:t>
-      </w:r>
-      <w:proofErr w:type="spellEnd"/>
-      <w:r>
-        <w:t xml:space="preserve"> </w:t>
-      </w:r>
-      <w:r>
-        <w:t>2</w:t>
-      </w:r>
-      <w:r>
-        <w:t xml:space="preserve"> – Unofficial Name</w:t>
-      </w:r>
-      <w:r>
-        <w:t>”</w:t>
+      </w:pPr>
+      <w:r>
+        <w:t>Implemented Beam Forming</w:t>
       </w:r>
     </w:p>
     <w:p>
@@ -565,291 +367,10 @@
         </w:numPr>
       </w:pPr>
       <w:r>
-        <w:t>(</w:t>
-      </w:r>
-      <w:hyperlink r:id="rId7" w:history="1">
-        <w:r>
-          <w:rPr>
-            <w:rStyle w:val="Hyperlink"/>
-          </w:rPr>
-          <w:t>main source</w:t>
-        </w:r>
-      </w:hyperlink>
-      <w:r>
-        <w:t>)</w:t>
-      </w:r>
-    </w:p>
-    <w:p>
-      <w:pPr>
-        <w:pStyle w:val="ListParagraph"/>
-        <w:numPr>
-          <w:ilvl w:val="0"/>
-          <w:numId w:val="1"/>
-        </w:numPr>
-      </w:pPr>
-      <w:r>
-        <w:t>Year published: 1999</w:t>
-      </w:r>
-    </w:p>
-    <w:p>
-      <w:pPr>
-        <w:pStyle w:val="ListParagraph"/>
-        <w:numPr>
-          <w:ilvl w:val="0"/>
-          <w:numId w:val="1"/>
-        </w:numPr>
-      </w:pPr>
-      <w:r>
-        <w:t xml:space="preserve">Theoretical maximum speed:  </w:t>
-      </w:r>
-      <w:r>
-        <w:t xml:space="preserve">54 </w:t>
-      </w:r>
-      <w:r>
-        <w:t>Mbps</w:t>
-      </w:r>
-    </w:p>
-    <w:p>
-      <w:pPr>
-        <w:pStyle w:val="ListParagraph"/>
-        <w:numPr>
-          <w:ilvl w:val="0"/>
-          <w:numId w:val="1"/>
-        </w:numPr>
-      </w:pPr>
-      <w:r>
-        <w:t xml:space="preserve">Frequency Bands: </w:t>
-      </w:r>
-      <w:r>
-        <w:t>5</w:t>
-      </w:r>
-      <w:r>
-        <w:t xml:space="preserve"> (GHz)</w:t>
-      </w:r>
-    </w:p>
-    <w:p>
-      <w:pPr>
-        <w:pStyle w:val="ListParagraph"/>
-        <w:numPr>
-          <w:ilvl w:val="0"/>
-          <w:numId w:val="1"/>
-        </w:numPr>
-      </w:pPr>
-      <w:r>
-        <w:lastRenderedPageBreak/>
-        <w:t>“</w:t>
-      </w:r>
-      <w:r>
-        <w:t xml:space="preserve">802.11a uses an orthogonal frequency division multiplexing encoding scheme rather than </w:t>
-      </w:r>
-      <w:r>
-        <w:t>FHSS</w:t>
-      </w:r>
-      <w:r>
-        <w:t xml:space="preserve"> or </w:t>
-      </w:r>
-      <w:r>
-        <w:t>DSSS</w:t>
-      </w:r>
-      <w:r>
-        <w:t>”</w:t>
-      </w:r>
-      <w:r>
-        <w:t xml:space="preserve"> (</w:t>
-      </w:r>
-      <w:proofErr w:type="spellStart"/>
-      <w:r>
-        <w:fldChar w:fldCharType="begin"/>
-      </w:r>
-      <w:r>
-        <w:instrText>HYPERLINK "https://www.webopedia.com/definitions/802-11/"</w:instrText>
-      </w:r>
-      <w:r>
-        <w:fldChar w:fldCharType="separate"/>
-      </w:r>
-      <w:r>
-        <w:rPr>
-          <w:rStyle w:val="Hyperlink"/>
-        </w:rPr>
-        <w:t>src</w:t>
-      </w:r>
-      <w:proofErr w:type="spellEnd"/>
-      <w:r>
-        <w:fldChar w:fldCharType="end"/>
-      </w:r>
-      <w:r>
-        <w:t xml:space="preserve">) </w:t>
-      </w:r>
-    </w:p>
-    <w:p>
-      <w:pPr>
-        <w:pStyle w:val="Heading3"/>
-      </w:pPr>
-      <w:r>
-        <w:t>802.11g</w:t>
-      </w:r>
-      <w:r>
-        <w:t xml:space="preserve"> “</w:t>
-      </w:r>
-      <w:proofErr w:type="spellStart"/>
-      <w:r>
-        <w:t>WiFi</w:t>
-      </w:r>
-      <w:proofErr w:type="spellEnd"/>
-      <w:r>
-        <w:t xml:space="preserve"> 3</w:t>
-      </w:r>
-      <w:r>
-        <w:t xml:space="preserve"> – Unofficial Name</w:t>
-      </w:r>
-      <w:r>
-        <w:t>”</w:t>
-      </w:r>
-    </w:p>
-    <w:p>
-      <w:pPr>
-        <w:pStyle w:val="ListParagraph"/>
-        <w:numPr>
-          <w:ilvl w:val="0"/>
-          <w:numId w:val="1"/>
-        </w:numPr>
-      </w:pPr>
-      <w:r>
-        <w:t>(</w:t>
-      </w:r>
-      <w:hyperlink r:id="rId8" w:history="1">
-        <w:r>
-          <w:rPr>
-            <w:rStyle w:val="Hyperlink"/>
-          </w:rPr>
-          <w:t>main source</w:t>
-        </w:r>
-      </w:hyperlink>
-      <w:r>
-        <w:t>)</w:t>
-      </w:r>
-    </w:p>
-    <w:p>
-      <w:pPr>
-        <w:pStyle w:val="ListParagraph"/>
-        <w:numPr>
-          <w:ilvl w:val="0"/>
-          <w:numId w:val="1"/>
-        </w:numPr>
-      </w:pPr>
-      <w:r>
-        <w:t xml:space="preserve">Year published: </w:t>
-      </w:r>
-      <w:r>
-        <w:t>2003</w:t>
-      </w:r>
-    </w:p>
-    <w:p>
-      <w:pPr>
-        <w:pStyle w:val="ListParagraph"/>
-        <w:numPr>
-          <w:ilvl w:val="0"/>
-          <w:numId w:val="1"/>
-        </w:numPr>
-      </w:pPr>
-      <w:r>
-        <w:t>Theoretical maximum speed:  54 Mbps</w:t>
-      </w:r>
-    </w:p>
-    <w:p>
-      <w:pPr>
-        <w:pStyle w:val="ListParagraph"/>
-        <w:numPr>
-          <w:ilvl w:val="0"/>
-          <w:numId w:val="1"/>
-        </w:numPr>
-      </w:pPr>
-      <w:r>
-        <w:t xml:space="preserve">Frequency Bands: </w:t>
-      </w:r>
-      <w:r>
-        <w:t>2.4</w:t>
-      </w:r>
-      <w:r>
-        <w:t xml:space="preserve"> (GHz)</w:t>
-      </w:r>
-    </w:p>
-    <w:p>
-      <w:pPr>
-        <w:pStyle w:val="Heading3"/>
-      </w:pPr>
-      <w:r>
-        <w:t>802.11n</w:t>
-      </w:r>
-      <w:r>
-        <w:t xml:space="preserve"> “</w:t>
-      </w:r>
-      <w:proofErr w:type="spellStart"/>
-      <w:r>
-        <w:t>WiFi</w:t>
-      </w:r>
-      <w:proofErr w:type="spellEnd"/>
-      <w:r>
-        <w:t xml:space="preserve"> 4”</w:t>
-      </w:r>
-    </w:p>
-    <w:p>
-      <w:pPr>
-        <w:pStyle w:val="ListParagraph"/>
-        <w:numPr>
-          <w:ilvl w:val="0"/>
-          <w:numId w:val="1"/>
-        </w:numPr>
-      </w:pPr>
-      <w:r>
-        <w:t>(</w:t>
-      </w:r>
-      <w:hyperlink r:id="rId9" w:history="1">
-        <w:r>
-          <w:rPr>
-            <w:rStyle w:val="Hyperlink"/>
-          </w:rPr>
-          <w:t>main source</w:t>
-        </w:r>
-      </w:hyperlink>
-      <w:r>
-        <w:t>)</w:t>
-      </w:r>
-    </w:p>
-    <w:p>
-      <w:pPr>
-        <w:pStyle w:val="ListParagraph"/>
-        <w:numPr>
-          <w:ilvl w:val="0"/>
-          <w:numId w:val="1"/>
-        </w:numPr>
-      </w:pPr>
-      <w:r>
-        <w:t>Year published: 2009</w:t>
-      </w:r>
-    </w:p>
-    <w:p>
-      <w:pPr>
-        <w:pStyle w:val="ListParagraph"/>
-        <w:numPr>
-          <w:ilvl w:val="0"/>
-          <w:numId w:val="1"/>
-        </w:numPr>
-      </w:pPr>
-      <w:r>
-        <w:t>Theoretical maximum speed:  600 Mbps</w:t>
-      </w:r>
-    </w:p>
-    <w:p>
-      <w:pPr>
-        <w:pStyle w:val="ListParagraph"/>
-        <w:numPr>
-          <w:ilvl w:val="0"/>
-          <w:numId w:val="1"/>
-        </w:numPr>
-      </w:pPr>
-      <w:r>
-        <w:t>Frequency Bands: 2.4/5 (GHz)</w:t>
+        <w:t xml:space="preserve">Implemented </w:t>
+      </w:r>
+      <w:r>
+        <w:t>Transit Beamforming (TxBF)</w:t>
       </w:r>
     </w:p>
     <w:p>
@@ -877,6 +398,16 @@
         </w:rPr>
         <w:t>Nearly legacy, only supported for older devices like old phones and IOT devices</w:t>
       </w:r>
+      <w:r>
+        <w:rPr>
+          <w:b/>
+          <w:bCs/>
+          <w:i/>
+          <w:iCs/>
+          <w:u w:val="single"/>
+        </w:rPr>
+        <w:t xml:space="preserve"> (802.11AC routers will often have 802.11n fallback features to support 2.4Ghz)</w:t>
+      </w:r>
     </w:p>
     <w:p>
       <w:pPr>
@@ -886,15 +417,7 @@
         <w:t>802.11ac</w:t>
       </w:r>
       <w:r>
-        <w:t xml:space="preserve"> “</w:t>
-      </w:r>
-      <w:proofErr w:type="spellStart"/>
-      <w:r>
-        <w:t>WiFi</w:t>
-      </w:r>
-      <w:proofErr w:type="spellEnd"/>
-      <w:r>
-        <w:t xml:space="preserve"> 5”</w:t>
+        <w:t xml:space="preserve"> “WiFi 5”</w:t>
       </w:r>
     </w:p>
     <w:p>
@@ -908,7 +431,7 @@
       <w:r>
         <w:t>(</w:t>
       </w:r>
-      <w:hyperlink r:id="rId10" w:history="1">
+      <w:hyperlink r:id="rId13" w:history="1">
         <w:r>
           <w:rPr>
             <w:rStyle w:val="Hyperlink"/>
@@ -1012,6 +535,7 @@
           <w:iCs/>
           <w:u w:val="single"/>
         </w:rPr>
+        <w:lastRenderedPageBreak/>
         <w:t>Current standard</w:t>
       </w:r>
     </w:p>
@@ -1023,31 +547,10 @@
         <w:t>802.11ax</w:t>
       </w:r>
       <w:r>
-        <w:t xml:space="preserve"> “</w:t>
-      </w:r>
-      <w:proofErr w:type="spellStart"/>
-      <w:r>
-        <w:t>WiFi</w:t>
-      </w:r>
-      <w:proofErr w:type="spellEnd"/>
-      <w:r>
-        <w:t xml:space="preserve"> 6</w:t>
-      </w:r>
-      <w:r>
-        <w:t xml:space="preserve"> </w:t>
-      </w:r>
-      <w:proofErr w:type="gramStart"/>
-      <w:r>
-        <w:t xml:space="preserve">&amp;  </w:t>
-      </w:r>
-      <w:proofErr w:type="spellStart"/>
-      <w:r>
-        <w:t>WiFi</w:t>
-      </w:r>
-      <w:proofErr w:type="spellEnd"/>
-      <w:proofErr w:type="gramEnd"/>
-      <w:r>
-        <w:t xml:space="preserve"> 6E</w:t>
+        <w:t xml:space="preserve"> “WiFi 6</w:t>
+      </w:r>
+      <w:r>
+        <w:t xml:space="preserve"> &amp;  WiFi 6E</w:t>
       </w:r>
       <w:r>
         <w:t>”</w:t>
@@ -1064,7 +567,7 @@
       <w:r>
         <w:t>(</w:t>
       </w:r>
-      <w:hyperlink r:id="rId11" w:history="1">
+      <w:hyperlink r:id="rId14" w:history="1">
         <w:r>
           <w:rPr>
             <w:rStyle w:val="Hyperlink"/>
@@ -1143,36 +646,16 @@
         </w:numPr>
       </w:pPr>
       <w:r>
-        <w:t xml:space="preserve">With the implementation of </w:t>
-      </w:r>
-      <w:proofErr w:type="spellStart"/>
-      <w:r>
-        <w:t>WiFi</w:t>
-      </w:r>
-      <w:proofErr w:type="spellEnd"/>
-      <w:r>
-        <w:t xml:space="preserve"> 6E (a future development of 802.11ax), a Frequency Band of 6 GHz will be used (</w:t>
-      </w:r>
-      <w:proofErr w:type="spellStart"/>
-      <w:r>
-        <w:fldChar w:fldCharType="begin"/>
-      </w:r>
-      <w:r>
-        <w:instrText>HYPERLINK "https://www.extremenetworks.com/wifi6/what-is-80211ax/"</w:instrText>
-      </w:r>
-      <w:r>
-        <w:fldChar w:fldCharType="separate"/>
-      </w:r>
-      <w:r>
-        <w:rPr>
-          <w:rStyle w:val="Hyperlink"/>
-        </w:rPr>
-        <w:t>src</w:t>
-      </w:r>
-      <w:proofErr w:type="spellEnd"/>
-      <w:r>
-        <w:fldChar w:fldCharType="end"/>
-      </w:r>
+        <w:t>With the implementation of WiFi 6E (a future development of 802.11ax), a Frequency Band of 6 GHz will be used (</w:t>
+      </w:r>
+      <w:hyperlink r:id="rId15" w:history="1">
+        <w:r>
+          <w:rPr>
+            <w:rStyle w:val="Hyperlink"/>
+          </w:rPr>
+          <w:t>src</w:t>
+        </w:r>
+      </w:hyperlink>
       <w:r>
         <w:t>)</w:t>
       </w:r>
@@ -1198,15 +681,7 @@
         </w:numPr>
       </w:pPr>
       <w:r>
-        <w:t xml:space="preserve">Most devices do not support </w:t>
-      </w:r>
-      <w:proofErr w:type="spellStart"/>
-      <w:r>
-        <w:t>WiFi</w:t>
-      </w:r>
-      <w:proofErr w:type="spellEnd"/>
-      <w:r>
-        <w:t xml:space="preserve"> 6 standards, performance difference between 802.11ac and 802.11ax will be small because of this</w:t>
+        <w:t>Most devices do not support WiFi 6 standards, performance difference between 802.11ac and 802.11ax will be small because of this</w:t>
       </w:r>
     </w:p>
     <w:p>
@@ -1218,13 +693,8 @@
         </w:numPr>
       </w:pPr>
       <w:r>
-        <w:t xml:space="preserve">Best for </w:t>
-      </w:r>
-      <w:proofErr w:type="gramStart"/>
-      <w:r>
-        <w:t>future-proofing</w:t>
-      </w:r>
-      <w:proofErr w:type="gramEnd"/>
+        <w:t>Best for future-proofing</w:t>
+      </w:r>
     </w:p>
     <w:p>
       <w:pPr>
@@ -1248,20 +718,15 @@
       <w:pPr>
         <w:pStyle w:val="Heading2"/>
       </w:pPr>
-      <w:proofErr w:type="spellStart"/>
-      <w:r>
-        <w:t>WiFi</w:t>
-      </w:r>
-      <w:proofErr w:type="spellEnd"/>
-      <w:r>
-        <w:t xml:space="preserve"> </w:t>
+      <w:r>
+        <w:t xml:space="preserve">WiFi </w:t>
       </w:r>
       <w:r>
         <w:t>Frequency Bands and Channel Widths</w:t>
       </w:r>
     </w:p>
     <w:p>
-      <w:hyperlink r:id="rId12" w:history="1">
+      <w:hyperlink r:id="rId16" w:history="1">
         <w:r>
           <w:rPr>
             <w:rStyle w:val="Hyperlink"/>
@@ -1362,206 +827,219 @@
         </w:numPr>
       </w:pPr>
       <w:r>
+        <w:t>Lower data rate</w:t>
+      </w:r>
+    </w:p>
+    <w:p>
+      <w:pPr>
+        <w:pStyle w:val="ListParagraph"/>
+        <w:numPr>
+          <w:ilvl w:val="0"/>
+          <w:numId w:val="7"/>
+        </w:numPr>
+      </w:pPr>
+      <w:r>
+        <w:t>Spans over 100MHz of range</w:t>
+      </w:r>
+    </w:p>
+    <w:p>
+      <w:pPr>
+        <w:pStyle w:val="ListParagraph"/>
+        <w:numPr>
+          <w:ilvl w:val="0"/>
+          <w:numId w:val="7"/>
+        </w:numPr>
+      </w:pPr>
+      <w:r>
+        <w:t>Usually used with 20MHz channel width and can fit a total of 14 20MHz channels within this range</w:t>
+      </w:r>
+    </w:p>
+    <w:p>
+      <w:pPr>
+        <w:pStyle w:val="ListParagraph"/>
+        <w:numPr>
+          <w:ilvl w:val="0"/>
+          <w:numId w:val="7"/>
+        </w:numPr>
+      </w:pPr>
+      <w:r>
+        <w:t>14 x 20MHz = 180MHz (THIS IS HIGHER THAN THE ALLOWED 100MHz OF 2.4GHZ, THEREFORE THERE IS OVERLAP)</w:t>
+      </w:r>
+      <w:r>
+        <w:t xml:space="preserve"> (</w:t>
+      </w:r>
+      <w:hyperlink r:id="rId17" w:history="1">
+        <w:r>
+          <w:rPr>
+            <w:rStyle w:val="Hyperlink"/>
+          </w:rPr>
+          <w:t>src</w:t>
+        </w:r>
+      </w:hyperlink>
+      <w:r>
+        <w:t>)</w:t>
+      </w:r>
+    </w:p>
+    <w:p>
+      <w:pPr>
+        <w:pStyle w:val="ListParagraph"/>
+        <w:numPr>
+          <w:ilvl w:val="0"/>
+          <w:numId w:val="7"/>
+        </w:numPr>
+      </w:pPr>
+      <w:r>
+        <w:t>In a 2.4GHz 20MHz environment, only channels 1, 6, 11, and 14 do not overlap</w:t>
+      </w:r>
+    </w:p>
+    <w:p>
+      <w:pPr>
+        <w:pStyle w:val="ListParagraph"/>
+        <w:numPr>
+          <w:ilvl w:val="0"/>
+          <w:numId w:val="7"/>
+        </w:numPr>
+      </w:pPr>
+      <w:r>
+        <w:t>Some countries have regulations around usable channels (E.G. USA ONLY ALLOWS USE OF 11 OF THE 14 CHANNELS) (</w:t>
+      </w:r>
+      <w:hyperlink r:id="rId18" w:history="1">
+        <w:r>
+          <w:rPr>
+            <w:rStyle w:val="Hyperlink"/>
+          </w:rPr>
+          <w:t>src</w:t>
+        </w:r>
+      </w:hyperlink>
+      <w:r>
+        <w:t>)</w:t>
+      </w:r>
+    </w:p>
+    <w:p>
+      <w:pPr>
+        <w:pStyle w:val="Heading3"/>
+      </w:pPr>
+      <w:r>
+        <w:t>5GHz</w:t>
+      </w:r>
+    </w:p>
+    <w:p>
+      <w:pPr>
+        <w:pStyle w:val="ListParagraph"/>
+        <w:numPr>
+          <w:ilvl w:val="0"/>
+          <w:numId w:val="8"/>
+        </w:numPr>
+      </w:pPr>
+      <w:r>
+        <w:t>More expensive</w:t>
+      </w:r>
+    </w:p>
+    <w:p>
+      <w:pPr>
+        <w:pStyle w:val="ListParagraph"/>
+        <w:numPr>
+          <w:ilvl w:val="0"/>
+          <w:numId w:val="8"/>
+        </w:numPr>
+      </w:pPr>
+      <w:r>
+        <w:t>Less existing devices have 5GHz capabilities</w:t>
+      </w:r>
+    </w:p>
+    <w:p>
+      <w:pPr>
+        <w:pStyle w:val="ListParagraph"/>
+        <w:numPr>
+          <w:ilvl w:val="0"/>
+          <w:numId w:val="8"/>
+        </w:numPr>
+      </w:pPr>
+      <w:r>
+        <w:t>Cannot penetrate solid objects as well</w:t>
+      </w:r>
+    </w:p>
+    <w:p>
+      <w:pPr>
+        <w:pStyle w:val="ListParagraph"/>
+        <w:numPr>
+          <w:ilvl w:val="0"/>
+          <w:numId w:val="8"/>
+        </w:numPr>
+      </w:pPr>
+      <w:r>
+        <w:t>Has a shorter rang</w:t>
+      </w:r>
+      <w:r>
+        <w:t>e</w:t>
+      </w:r>
+    </w:p>
+    <w:p>
+      <w:pPr>
+        <w:pStyle w:val="Heading3"/>
+      </w:pPr>
+    </w:p>
+    <w:p>
+      <w:pPr>
+        <w:pStyle w:val="Heading3"/>
+      </w:pPr>
+    </w:p>
+    <w:p>
+      <w:pPr>
+        <w:pStyle w:val="Heading3"/>
+      </w:pPr>
+      <w:r>
+        <w:t>20 MHz</w:t>
+      </w:r>
+    </w:p>
+    <w:p>
+      <w:pPr>
+        <w:pStyle w:val="ListParagraph"/>
+        <w:numPr>
+          <w:ilvl w:val="0"/>
+          <w:numId w:val="6"/>
+        </w:numPr>
+      </w:pPr>
+      <w:r>
+        <w:t>Channels of 22MHz width</w:t>
+      </w:r>
+    </w:p>
+    <w:p>
+      <w:pPr>
+        <w:pStyle w:val="ListParagraph"/>
+        <w:numPr>
+          <w:ilvl w:val="0"/>
+          <w:numId w:val="6"/>
+        </w:numPr>
+      </w:pPr>
+      <w:r>
+        <w:t>Legal channel use in Australia 1-13</w:t>
+      </w:r>
+    </w:p>
+    <w:p>
+      <w:pPr>
+        <w:pStyle w:val="ListParagraph"/>
+        <w:numPr>
+          <w:ilvl w:val="0"/>
+          <w:numId w:val="6"/>
+        </w:numPr>
+      </w:pPr>
+      <w:r>
+        <w:t xml:space="preserve">Other countries ban some channels (consideration when expanding internationally) </w:t>
+      </w:r>
+    </w:p>
+    <w:p>
+      <w:pPr>
+        <w:pStyle w:val="ListParagraph"/>
+        <w:numPr>
+          <w:ilvl w:val="0"/>
+          <w:numId w:val="6"/>
+        </w:numPr>
+      </w:pPr>
+      <w:r>
         <w:lastRenderedPageBreak/>
-        <w:t>Lower data rate</w:t>
-      </w:r>
-    </w:p>
-    <w:p>
-      <w:pPr>
-        <w:pStyle w:val="ListParagraph"/>
-        <w:numPr>
-          <w:ilvl w:val="0"/>
-          <w:numId w:val="7"/>
-        </w:numPr>
-      </w:pPr>
-      <w:r>
-        <w:t>Spans over 100MHz of range</w:t>
-      </w:r>
-    </w:p>
-    <w:p>
-      <w:pPr>
-        <w:pStyle w:val="ListParagraph"/>
-        <w:numPr>
-          <w:ilvl w:val="0"/>
-          <w:numId w:val="7"/>
-        </w:numPr>
-      </w:pPr>
-      <w:r>
-        <w:t>Usually used with 20MHz channel width and can fit a total of 14 20MHz channels within this range</w:t>
-      </w:r>
-    </w:p>
-    <w:p>
-      <w:pPr>
-        <w:pStyle w:val="ListParagraph"/>
-        <w:numPr>
-          <w:ilvl w:val="0"/>
-          <w:numId w:val="7"/>
-        </w:numPr>
-      </w:pPr>
-      <w:r>
-        <w:t>14 x 20MHz = 180MHz (THIS IS HIGHER THAN THE ALLOWED 100MHz OF 2.4GHZ, THEREFORE THERE IS OVERLAP)</w:t>
-      </w:r>
-      <w:r>
-        <w:t xml:space="preserve"> (</w:t>
-      </w:r>
-      <w:proofErr w:type="spellStart"/>
-      <w:r>
-        <w:fldChar w:fldCharType="begin"/>
-      </w:r>
-      <w:r>
-        <w:instrText>HYPERLINK "https://www.cbtnuggets.com/blog/certifications/cisco/when-to-use-20mhz-vs-40mhz-vs-80mhz"</w:instrText>
-      </w:r>
-      <w:r>
-        <w:fldChar w:fldCharType="separate"/>
-      </w:r>
-      <w:r>
-        <w:rPr>
-          <w:rStyle w:val="Hyperlink"/>
-        </w:rPr>
-        <w:t>src</w:t>
-      </w:r>
-      <w:proofErr w:type="spellEnd"/>
-      <w:r>
-        <w:fldChar w:fldCharType="end"/>
-      </w:r>
-      <w:r>
-        <w:t>)</w:t>
-      </w:r>
-    </w:p>
-    <w:p>
-      <w:pPr>
-        <w:pStyle w:val="ListParagraph"/>
-        <w:numPr>
-          <w:ilvl w:val="0"/>
-          <w:numId w:val="7"/>
-        </w:numPr>
-      </w:pPr>
-      <w:r>
-        <w:t>In a 2.4GHz 20MHz environment, only channels 1, 6, 11, and 14 do not overlap</w:t>
-      </w:r>
-    </w:p>
-    <w:p>
-      <w:pPr>
-        <w:pStyle w:val="ListParagraph"/>
-        <w:numPr>
-          <w:ilvl w:val="0"/>
-          <w:numId w:val="7"/>
-        </w:numPr>
-      </w:pPr>
-      <w:r>
-        <w:t>Some countries have regulations around usable channels (E.G. USA ONLY ALLOWS USE OF 11 OF THE 14 CHANNELS) (</w:t>
-      </w:r>
-      <w:proofErr w:type="spellStart"/>
-      <w:r>
-        <w:fldChar w:fldCharType="begin"/>
-      </w:r>
-      <w:r>
-        <w:instrText>HYPERLINK "https://www.cbtnuggets.com/blog/certifications/cisco/when-to-use-20mhz-vs-40mhz-vs-80mhz"</w:instrText>
-      </w:r>
-      <w:r>
-        <w:fldChar w:fldCharType="separate"/>
-      </w:r>
-      <w:r>
-        <w:rPr>
-          <w:rStyle w:val="Hyperlink"/>
-        </w:rPr>
-        <w:t>src</w:t>
-      </w:r>
-      <w:proofErr w:type="spellEnd"/>
-      <w:r>
-        <w:fldChar w:fldCharType="end"/>
-      </w:r>
-      <w:r>
-        <w:t>)</w:t>
-      </w:r>
-    </w:p>
-    <w:p>
-      <w:pPr>
-        <w:pStyle w:val="Heading3"/>
-      </w:pPr>
-      <w:r>
-        <w:t>5GHz</w:t>
-      </w:r>
-    </w:p>
-    <w:p>
-      <w:pPr>
-        <w:pStyle w:val="ListParagraph"/>
-        <w:numPr>
-          <w:ilvl w:val="0"/>
-          <w:numId w:val="8"/>
-        </w:numPr>
-      </w:pPr>
-      <w:r>
-        <w:t>More expensive</w:t>
-      </w:r>
-    </w:p>
-    <w:p>
-      <w:pPr>
-        <w:pStyle w:val="ListParagraph"/>
-        <w:numPr>
-          <w:ilvl w:val="0"/>
-          <w:numId w:val="8"/>
-        </w:numPr>
-      </w:pPr>
-      <w:r>
-        <w:t>Less existing devices have 5GHz capabilities</w:t>
-      </w:r>
-    </w:p>
-    <w:p>
-      <w:pPr>
-        <w:pStyle w:val="ListParagraph"/>
-        <w:numPr>
-          <w:ilvl w:val="0"/>
-          <w:numId w:val="8"/>
-        </w:numPr>
-      </w:pPr>
-      <w:r>
-        <w:t>Cannot penetrate solid objects as well</w:t>
-      </w:r>
-    </w:p>
-    <w:p>
-      <w:pPr>
-        <w:pStyle w:val="ListParagraph"/>
-        <w:numPr>
-          <w:ilvl w:val="0"/>
-          <w:numId w:val="8"/>
-        </w:numPr>
-      </w:pPr>
-      <w:r>
-        <w:t>Has a shorter rang</w:t>
-      </w:r>
-      <w:r>
-        <w:t>e</w:t>
-      </w:r>
-    </w:p>
-    <w:p>
-      <w:pPr>
-        <w:pStyle w:val="Heading3"/>
-      </w:pPr>
-      <w:r>
-        <w:t>20 MHz</w:t>
-      </w:r>
-    </w:p>
-    <w:p>
-      <w:pPr>
-        <w:pStyle w:val="ListParagraph"/>
-        <w:numPr>
-          <w:ilvl w:val="0"/>
-          <w:numId w:val="6"/>
-        </w:numPr>
-      </w:pPr>
-      <w:r>
-        <w:t>Channels of 22MHz width</w:t>
-      </w:r>
-    </w:p>
-    <w:p>
-      <w:pPr>
-        <w:pStyle w:val="ListParagraph"/>
-        <w:numPr>
-          <w:ilvl w:val="0"/>
-          <w:numId w:val="6"/>
-        </w:numPr>
-      </w:pPr>
+        <w:t xml:space="preserve">Theoretical max speed of 1 22MHz channel is </w:t>
+      </w:r>
     </w:p>
     <w:p>
       <w:r>
@@ -1586,7 +1064,7 @@
                     </pic:cNvPicPr>
                   </pic:nvPicPr>
                   <pic:blipFill>
-                    <a:blip r:embed="rId13" cstate="print">
+                    <a:blip r:embed="rId19" cstate="print">
                       <a:extLst>
                         <a:ext uri="{28A0092B-C50C-407E-A947-70E740481C1C}">
                           <a14:useLocalDpi xmlns:a14="http://schemas.microsoft.com/office/drawing/2010/main" val="0"/>
@@ -1618,6 +1096,354 @@
         </w:drawing>
       </w:r>
     </w:p>
+    <w:p/>
+    <w:p>
+      <w:r>
+        <w:t>MIMO (Multiple In Multiple Out</w:t>
+      </w:r>
+      <w:r>
+        <w:t xml:space="preserve"> ___ 802.11n</w:t>
+      </w:r>
+      <w:r>
+        <w:t>)</w:t>
+      </w:r>
+    </w:p>
+    <w:p>
+      <w:pPr>
+        <w:pStyle w:val="ListParagraph"/>
+        <w:numPr>
+          <w:ilvl w:val="0"/>
+          <w:numId w:val="6"/>
+        </w:numPr>
+      </w:pPr>
+      <w:hyperlink r:id="rId20" w:history="1">
+        <w:r>
+          <w:rPr>
+            <w:rStyle w:val="Hyperlink"/>
+          </w:rPr>
+          <w:t>src</w:t>
+        </w:r>
+      </w:hyperlink>
+      <w:r>
+        <w:t xml:space="preserve"> </w:t>
+      </w:r>
+    </w:p>
+    <w:p>
+      <w:pPr>
+        <w:pStyle w:val="ListParagraph"/>
+        <w:numPr>
+          <w:ilvl w:val="0"/>
+          <w:numId w:val="6"/>
+        </w:numPr>
+      </w:pPr>
+      <w:r>
+        <w:t>Increasing number of antennas</w:t>
+      </w:r>
+    </w:p>
+    <w:p>
+      <w:pPr>
+        <w:pStyle w:val="ListParagraph"/>
+        <w:numPr>
+          <w:ilvl w:val="0"/>
+          <w:numId w:val="6"/>
+        </w:numPr>
+      </w:pPr>
+      <w:r>
+        <w:t>Collect same data from multiple antennas</w:t>
+      </w:r>
+    </w:p>
+    <w:p>
+      <w:pPr>
+        <w:pStyle w:val="ListParagraph"/>
+        <w:numPr>
+          <w:ilvl w:val="0"/>
+          <w:numId w:val="6"/>
+        </w:numPr>
+      </w:pPr>
+      <w:r>
+        <w:t>Use them to clean the data stream of the Electromagnetic waves</w:t>
+      </w:r>
+    </w:p>
+    <w:p>
+      <w:pPr>
+        <w:pStyle w:val="ListParagraph"/>
+        <w:numPr>
+          <w:ilvl w:val="0"/>
+          <w:numId w:val="6"/>
+        </w:numPr>
+      </w:pPr>
+      <w:r>
+        <w:t>Using multiple antenna receivers to aggregate the data is has a lower computation expense than trying to de-noise a single input</w:t>
+      </w:r>
+    </w:p>
+    <w:p/>
+    <w:p>
+      <w:r>
+        <w:t>MU-MIMO (Multiple Users - Multiple In Multiple Out ___ 802.11ac)</w:t>
+      </w:r>
+    </w:p>
+    <w:p>
+      <w:pPr>
+        <w:pStyle w:val="ListParagraph"/>
+        <w:numPr>
+          <w:ilvl w:val="0"/>
+          <w:numId w:val="6"/>
+        </w:numPr>
+      </w:pPr>
+      <w:hyperlink r:id="rId21" w:history="1">
+        <w:r>
+          <w:rPr>
+            <w:rStyle w:val="Hyperlink"/>
+          </w:rPr>
+          <w:t>src</w:t>
+        </w:r>
+      </w:hyperlink>
+      <w:r>
+        <w:t xml:space="preserve"> </w:t>
+      </w:r>
+    </w:p>
+    <w:p>
+      <w:pPr>
+        <w:pStyle w:val="ListParagraph"/>
+        <w:numPr>
+          <w:ilvl w:val="0"/>
+          <w:numId w:val="6"/>
+        </w:numPr>
+      </w:pPr>
+      <w:r>
+        <w:t>Also has more antennas and does all the same things as MIMO</w:t>
+      </w:r>
+    </w:p>
+    <w:p>
+      <w:pPr>
+        <w:pStyle w:val="ListParagraph"/>
+        <w:numPr>
+          <w:ilvl w:val="0"/>
+          <w:numId w:val="6"/>
+        </w:numPr>
+      </w:pPr>
+      <w:r>
+        <w:t xml:space="preserve">802.11n also implemented a technology called Transit Beamforming (TxBF) which is used to </w:t>
+      </w:r>
+      <w:r>
+        <w:t>identify the rough position of a user / device based on the direction and strength of the RF waves</w:t>
+      </w:r>
+    </w:p>
+    <w:p>
+      <w:pPr>
+        <w:pStyle w:val="ListParagraph"/>
+        <w:numPr>
+          <w:ilvl w:val="0"/>
+          <w:numId w:val="6"/>
+        </w:numPr>
+      </w:pPr>
+      <w:r>
+        <w:t>MU</w:t>
+      </w:r>
+      <w:r>
+        <w:t>-</w:t>
+      </w:r>
+      <w:r>
+        <w:t>MIMO uses multiple antennas to identify more accurately the location of a user and thus can more accurately filter out noise / interference with the pattern of the signal of the user</w:t>
+      </w:r>
+    </w:p>
+    <w:p>
+      <w:r>
+        <w:rPr>
+          <w:noProof/>
+        </w:rPr>
+        <w:lastRenderedPageBreak/>
+        <w:drawing>
+          <wp:inline distT="0" distB="0" distL="0" distR="0" wp14:anchorId="5E5ACB3F" wp14:editId="277032F7">
+            <wp:extent cx="5731510" cy="5751830"/>
+            <wp:effectExtent l="0" t="0" r="2540" b="1270"/>
+            <wp:docPr id="3" name="Picture 3" descr="Chart, funnel chart&#10;&#10;Description automatically generated"/>
+            <wp:cNvGraphicFramePr>
+              <a:graphicFrameLocks xmlns:a="http://schemas.openxmlformats.org/drawingml/2006/main" noChangeAspect="1"/>
+            </wp:cNvGraphicFramePr>
+            <a:graphic xmlns:a="http://schemas.openxmlformats.org/drawingml/2006/main">
+              <a:graphicData uri="http://schemas.openxmlformats.org/drawingml/2006/picture">
+                <pic:pic xmlns:pic="http://schemas.openxmlformats.org/drawingml/2006/picture">
+                  <pic:nvPicPr>
+                    <pic:cNvPr id="3" name="Picture 3" descr="Chart, funnel chart&#10;&#10;Description automatically generated"/>
+                    <pic:cNvPicPr>
+                      <a:picLocks noChangeAspect="1" noChangeArrowheads="1"/>
+                    </pic:cNvPicPr>
+                  </pic:nvPicPr>
+                  <pic:blipFill>
+                    <a:blip r:embed="rId22">
+                      <a:extLst>
+                        <a:ext uri="{28A0092B-C50C-407E-A947-70E740481C1C}">
+                          <a14:useLocalDpi xmlns:a14="http://schemas.microsoft.com/office/drawing/2010/main" val="0"/>
+                        </a:ext>
+                      </a:extLst>
+                    </a:blip>
+                    <a:srcRect/>
+                    <a:stretch>
+                      <a:fillRect/>
+                    </a:stretch>
+                  </pic:blipFill>
+                  <pic:spPr bwMode="auto">
+                    <a:xfrm>
+                      <a:off x="0" y="0"/>
+                      <a:ext cx="5731510" cy="5751830"/>
+                    </a:xfrm>
+                    <a:prstGeom prst="rect">
+                      <a:avLst/>
+                    </a:prstGeom>
+                    <a:noFill/>
+                    <a:ln>
+                      <a:noFill/>
+                    </a:ln>
+                  </pic:spPr>
+                </pic:pic>
+              </a:graphicData>
+            </a:graphic>
+          </wp:inline>
+        </w:drawing>
+      </w:r>
+    </w:p>
+    <w:p>
+      <w:r>
+        <w:rPr>
+          <w:noProof/>
+        </w:rPr>
+        <w:drawing>
+          <wp:anchor distT="0" distB="0" distL="114300" distR="114300" simplePos="0" relativeHeight="251658240" behindDoc="1" locked="0" layoutInCell="1" allowOverlap="1" wp14:anchorId="75EC7A6A" wp14:editId="1B9E3D9C">
+            <wp:simplePos x="0" y="0"/>
+            <wp:positionH relativeFrom="margin">
+              <wp:posOffset>3933412</wp:posOffset>
+            </wp:positionH>
+            <wp:positionV relativeFrom="paragraph">
+              <wp:posOffset>208560</wp:posOffset>
+            </wp:positionV>
+            <wp:extent cx="1445895" cy="2477135"/>
+            <wp:effectExtent l="0" t="0" r="1905" b="0"/>
+            <wp:wrapTight wrapText="bothSides">
+              <wp:wrapPolygon edited="0">
+                <wp:start x="0" y="0"/>
+                <wp:lineTo x="0" y="21428"/>
+                <wp:lineTo x="21344" y="21428"/>
+                <wp:lineTo x="21344" y="0"/>
+                <wp:lineTo x="0" y="0"/>
+              </wp:wrapPolygon>
+            </wp:wrapTight>
+            <wp:docPr id="1" name="Picture 1" descr="be005f42-a201-461e-ba65-80428c405589"/>
+            <wp:cNvGraphicFramePr>
+              <a:graphicFrameLocks xmlns:a="http://schemas.openxmlformats.org/drawingml/2006/main" noChangeAspect="1"/>
+            </wp:cNvGraphicFramePr>
+            <a:graphic xmlns:a="http://schemas.openxmlformats.org/drawingml/2006/main">
+              <a:graphicData uri="http://schemas.openxmlformats.org/drawingml/2006/picture">
+                <pic:pic xmlns:pic="http://schemas.openxmlformats.org/drawingml/2006/picture">
+                  <pic:nvPicPr>
+                    <pic:cNvPr id="0" name="Picture 1" descr="be005f42-a201-461e-ba65-80428c405589"/>
+                    <pic:cNvPicPr>
+                      <a:picLocks noChangeAspect="1" noChangeArrowheads="1"/>
+                    </pic:cNvPicPr>
+                  </pic:nvPicPr>
+                  <pic:blipFill>
+                    <a:blip r:embed="rId23">
+                      <a:extLst>
+                        <a:ext uri="{28A0092B-C50C-407E-A947-70E740481C1C}">
+                          <a14:useLocalDpi xmlns:a14="http://schemas.microsoft.com/office/drawing/2010/main" val="0"/>
+                        </a:ext>
+                      </a:extLst>
+                    </a:blip>
+                    <a:srcRect/>
+                    <a:stretch>
+                      <a:fillRect/>
+                    </a:stretch>
+                  </pic:blipFill>
+                  <pic:spPr bwMode="auto">
+                    <a:xfrm>
+                      <a:off x="0" y="0"/>
+                      <a:ext cx="1445895" cy="2477135"/>
+                    </a:xfrm>
+                    <a:prstGeom prst="rect">
+                      <a:avLst/>
+                    </a:prstGeom>
+                    <a:noFill/>
+                    <a:ln>
+                      <a:noFill/>
+                    </a:ln>
+                  </pic:spPr>
+                </pic:pic>
+              </a:graphicData>
+            </a:graphic>
+            <wp14:sizeRelH relativeFrom="page">
+              <wp14:pctWidth>0</wp14:pctWidth>
+            </wp14:sizeRelH>
+            <wp14:sizeRelV relativeFrom="page">
+              <wp14:pctHeight>0</wp14:pctHeight>
+            </wp14:sizeRelV>
+          </wp:anchor>
+        </w:drawing>
+      </w:r>
+      <w:r>
+        <w:t>Can select multiple channels across all WAPs to minimise collisions</w:t>
+      </w:r>
+    </w:p>
+    <w:p>
+      <w:pPr>
+        <w:pStyle w:val="ListParagraph"/>
+        <w:numPr>
+          <w:ilvl w:val="0"/>
+          <w:numId w:val="13"/>
+        </w:numPr>
+      </w:pPr>
+      <w:r>
+        <w:t>1, 5, 9, 13 (Minor collision)</w:t>
+      </w:r>
+    </w:p>
+    <w:p>
+      <w:pPr>
+        <w:pStyle w:val="ListParagraph"/>
+        <w:numPr>
+          <w:ilvl w:val="0"/>
+          <w:numId w:val="13"/>
+        </w:numPr>
+      </w:pPr>
+      <w:r>
+        <w:t>1, 6, 11 (No collision)</w:t>
+      </w:r>
+    </w:p>
+    <w:p>
+      <w:pPr>
+        <w:pStyle w:val="ListParagraph"/>
+        <w:numPr>
+          <w:ilvl w:val="0"/>
+          <w:numId w:val="13"/>
+        </w:numPr>
+      </w:pPr>
+      <w:r>
+        <w:t>(</w:t>
+      </w:r>
+      <w:hyperlink r:id="rId24" w:history="1">
+        <w:r>
+          <w:rPr>
+            <w:rStyle w:val="Hyperlink"/>
+          </w:rPr>
+          <w:t>src</w:t>
+        </w:r>
+      </w:hyperlink>
+      <w:r>
+        <w:t xml:space="preserve">) </w:t>
+      </w:r>
+    </w:p>
+    <w:p/>
+    <w:p>
+      <w:hyperlink r:id="rId25" w:history="1">
+        <w:r>
+          <w:rPr>
+            <w:rStyle w:val="Hyperlink"/>
+          </w:rPr>
+          <w:t>good src</w:t>
+        </w:r>
+      </w:hyperlink>
+      <w:r>
+        <w:t xml:space="preserve"> </w:t>
+      </w:r>
+    </w:p>
     <w:p>
       <w:r>
         <w:br w:type="page"/>
@@ -3022,6 +2848,118 @@
     </w:lvl>
   </w:abstractNum>
   <w:abstractNum w:abstractNumId="8" w15:restartNumberingAfterBreak="0">
+    <w:nsid w:val="40B64813"/>
+    <w:multiLevelType w:val="hybridMultilevel"/>
+    <w:tmpl w:val="FDA09CE0"/>
+    <w:lvl w:ilvl="0" w:tplc="F56E1A08">
+      <w:numFmt w:val="bullet"/>
+      <w:lvlText w:val="-"/>
+      <w:lvlJc w:val="left"/>
+      <w:pPr>
+        <w:ind w:left="720" w:hanging="360"/>
+      </w:pPr>
+      <w:rPr>
+        <w:rFonts w:ascii="Calibri" w:eastAsiaTheme="minorHAnsi" w:hAnsi="Calibri" w:cs="Calibri" w:hint="default"/>
+      </w:rPr>
+    </w:lvl>
+    <w:lvl w:ilvl="1" w:tplc="0C090003" w:tentative="1">
+      <w:start w:val="1"/>
+      <w:numFmt w:val="bullet"/>
+      <w:lvlText w:val="o"/>
+      <w:lvlJc w:val="left"/>
+      <w:pPr>
+        <w:ind w:left="1440" w:hanging="360"/>
+      </w:pPr>
+      <w:rPr>
+        <w:rFonts w:ascii="Courier New" w:hAnsi="Courier New" w:cs="Courier New" w:hint="default"/>
+      </w:rPr>
+    </w:lvl>
+    <w:lvl w:ilvl="2" w:tplc="0C090005" w:tentative="1">
+      <w:start w:val="1"/>
+      <w:numFmt w:val="bullet"/>
+      <w:lvlText w:val=""/>
+      <w:lvlJc w:val="left"/>
+      <w:pPr>
+        <w:ind w:left="2160" w:hanging="360"/>
+      </w:pPr>
+      <w:rPr>
+        <w:rFonts w:ascii="Wingdings" w:hAnsi="Wingdings" w:hint="default"/>
+      </w:rPr>
+    </w:lvl>
+    <w:lvl w:ilvl="3" w:tplc="0C090001" w:tentative="1">
+      <w:start w:val="1"/>
+      <w:numFmt w:val="bullet"/>
+      <w:lvlText w:val=""/>
+      <w:lvlJc w:val="left"/>
+      <w:pPr>
+        <w:ind w:left="2880" w:hanging="360"/>
+      </w:pPr>
+      <w:rPr>
+        <w:rFonts w:ascii="Symbol" w:hAnsi="Symbol" w:hint="default"/>
+      </w:rPr>
+    </w:lvl>
+    <w:lvl w:ilvl="4" w:tplc="0C090003" w:tentative="1">
+      <w:start w:val="1"/>
+      <w:numFmt w:val="bullet"/>
+      <w:lvlText w:val="o"/>
+      <w:lvlJc w:val="left"/>
+      <w:pPr>
+        <w:ind w:left="3600" w:hanging="360"/>
+      </w:pPr>
+      <w:rPr>
+        <w:rFonts w:ascii="Courier New" w:hAnsi="Courier New" w:cs="Courier New" w:hint="default"/>
+      </w:rPr>
+    </w:lvl>
+    <w:lvl w:ilvl="5" w:tplc="0C090005" w:tentative="1">
+      <w:start w:val="1"/>
+      <w:numFmt w:val="bullet"/>
+      <w:lvlText w:val=""/>
+      <w:lvlJc w:val="left"/>
+      <w:pPr>
+        <w:ind w:left="4320" w:hanging="360"/>
+      </w:pPr>
+      <w:rPr>
+        <w:rFonts w:ascii="Wingdings" w:hAnsi="Wingdings" w:hint="default"/>
+      </w:rPr>
+    </w:lvl>
+    <w:lvl w:ilvl="6" w:tplc="0C090001" w:tentative="1">
+      <w:start w:val="1"/>
+      <w:numFmt w:val="bullet"/>
+      <w:lvlText w:val=""/>
+      <w:lvlJc w:val="left"/>
+      <w:pPr>
+        <w:ind w:left="5040" w:hanging="360"/>
+      </w:pPr>
+      <w:rPr>
+        <w:rFonts w:ascii="Symbol" w:hAnsi="Symbol" w:hint="default"/>
+      </w:rPr>
+    </w:lvl>
+    <w:lvl w:ilvl="7" w:tplc="0C090003" w:tentative="1">
+      <w:start w:val="1"/>
+      <w:numFmt w:val="bullet"/>
+      <w:lvlText w:val="o"/>
+      <w:lvlJc w:val="left"/>
+      <w:pPr>
+        <w:ind w:left="5760" w:hanging="360"/>
+      </w:pPr>
+      <w:rPr>
+        <w:rFonts w:ascii="Courier New" w:hAnsi="Courier New" w:cs="Courier New" w:hint="default"/>
+      </w:rPr>
+    </w:lvl>
+    <w:lvl w:ilvl="8" w:tplc="0C090005" w:tentative="1">
+      <w:start w:val="1"/>
+      <w:numFmt w:val="bullet"/>
+      <w:lvlText w:val=""/>
+      <w:lvlJc w:val="left"/>
+      <w:pPr>
+        <w:ind w:left="6480" w:hanging="360"/>
+      </w:pPr>
+      <w:rPr>
+        <w:rFonts w:ascii="Wingdings" w:hAnsi="Wingdings" w:hint="default"/>
+      </w:rPr>
+    </w:lvl>
+  </w:abstractNum>
+  <w:abstractNum w:abstractNumId="9" w15:restartNumberingAfterBreak="0">
     <w:nsid w:val="4B3F02E5"/>
     <w:multiLevelType w:val="hybridMultilevel"/>
     <w:tmpl w:val="6F08051A"/>
@@ -3134,7 +3072,7 @@
       </w:rPr>
     </w:lvl>
   </w:abstractNum>
-  <w:abstractNum w:abstractNumId="9" w15:restartNumberingAfterBreak="0">
+  <w:abstractNum w:abstractNumId="10" w15:restartNumberingAfterBreak="0">
     <w:nsid w:val="69BD3ADB"/>
     <w:multiLevelType w:val="hybridMultilevel"/>
     <w:tmpl w:val="C61EFD64"/>
@@ -3247,7 +3185,7 @@
       </w:rPr>
     </w:lvl>
   </w:abstractNum>
-  <w:abstractNum w:abstractNumId="10" w15:restartNumberingAfterBreak="0">
+  <w:abstractNum w:abstractNumId="11" w15:restartNumberingAfterBreak="0">
     <w:nsid w:val="6AE359CD"/>
     <w:multiLevelType w:val="hybridMultilevel"/>
     <w:tmpl w:val="A5A40502"/>
@@ -3360,7 +3298,7 @@
       </w:rPr>
     </w:lvl>
   </w:abstractNum>
-  <w:abstractNum w:abstractNumId="11" w15:restartNumberingAfterBreak="0">
+  <w:abstractNum w:abstractNumId="12" w15:restartNumberingAfterBreak="0">
     <w:nsid w:val="6ECF4BC0"/>
     <w:multiLevelType w:val="hybridMultilevel"/>
     <w:tmpl w:val="A3C8B2A6"/>
@@ -3480,7 +3418,7 @@
     <w:abstractNumId w:val="4"/>
   </w:num>
   <w:num w:numId="3">
-    <w:abstractNumId w:val="9"/>
+    <w:abstractNumId w:val="10"/>
   </w:num>
   <w:num w:numId="4">
     <w:abstractNumId w:val="7"/>
@@ -3492,7 +3430,7 @@
     <w:abstractNumId w:val="1"/>
   </w:num>
   <w:num w:numId="7">
-    <w:abstractNumId w:val="10"/>
+    <w:abstractNumId w:val="11"/>
   </w:num>
   <w:num w:numId="8">
     <w:abstractNumId w:val="5"/>
@@ -3504,10 +3442,13 @@
     <w:abstractNumId w:val="2"/>
   </w:num>
   <w:num w:numId="11">
-    <w:abstractNumId w:val="8"/>
+    <w:abstractNumId w:val="9"/>
   </w:num>
   <w:num w:numId="12">
-    <w:abstractNumId w:val="11"/>
+    <w:abstractNumId w:val="12"/>
+  </w:num>
+  <w:num w:numId="13">
+    <w:abstractNumId w:val="8"/>
   </w:num>
 </w:numbering>
 </file>

</xml_diff>